<commit_message>
Added Bibliography and edited source material
Updated the file Magik_Book
</commit_message>
<xml_diff>
--- a/Magik_Book.docx
+++ b/Magik_Book.docx
@@ -679,6 +679,449 @@
     </w:p>
     <w:p>
       <w:pPr>
+        <w:autoSpaceDE w:val="0"/>
+        <w:autoSpaceDN w:val="0"/>
+        <w:adjustRightInd w:val="0"/>
+        <w:spacing w:after="0" w:line="240" w:lineRule="auto"/>
+        <w:rPr>
+          <w:rFonts w:eastAsia="BemboOldstyleRoman" w:cs="BemboOldstyleRoman"/>
+        </w:rPr>
+      </w:pPr>
+      <w:r>
+        <w:rPr>
+          <w:rFonts w:eastAsia="BemboOldstyleRoman" w:cs="BemboOldstyleRoman"/>
+        </w:rPr>
+        <w:t xml:space="preserve">Protection: </w:t>
+      </w:r>
+    </w:p>
+    <w:p>
+      <w:pPr>
+        <w:pStyle w:val="ListParagraph"/>
+        <w:numPr>
+          <w:ilvl w:val="0"/>
+          <w:numId w:val="2"/>
+        </w:numPr>
+        <w:autoSpaceDE w:val="0"/>
+        <w:autoSpaceDN w:val="0"/>
+        <w:adjustRightInd w:val="0"/>
+        <w:spacing w:after="0" w:line="240" w:lineRule="auto"/>
+        <w:rPr>
+          <w:rFonts w:eastAsia="BemboOldstyleRoman" w:cs="BemboOldstyleRoman"/>
+        </w:rPr>
+      </w:pPr>
+      <w:r>
+        <w:rPr>
+          <w:rFonts w:eastAsia="BemboOldstyleRoman" w:cs="BemboOldstyleRoman"/>
+        </w:rPr>
+        <w:t>To keep bugs/out of the house:</w:t>
+      </w:r>
+    </w:p>
+    <w:p>
+      <w:pPr>
+        <w:pStyle w:val="ListParagraph"/>
+        <w:numPr>
+          <w:ilvl w:val="1"/>
+          <w:numId w:val="2"/>
+        </w:numPr>
+        <w:autoSpaceDE w:val="0"/>
+        <w:autoSpaceDN w:val="0"/>
+        <w:adjustRightInd w:val="0"/>
+        <w:spacing w:after="0" w:line="240" w:lineRule="auto"/>
+        <w:rPr>
+          <w:rFonts w:eastAsia="BemboOldstyleRoman" w:cs="BemboOldstyleRoman"/>
+        </w:rPr>
+      </w:pPr>
+      <w:r>
+        <w:rPr>
+          <w:rFonts w:eastAsia="BemboOldstyleRoman" w:cs="BemboOldstyleRoman"/>
+        </w:rPr>
+        <w:t>Mix Goat Bile with water and sprinkle it.</w:t>
+      </w:r>
+      <w:r>
+        <w:rPr>
+          <w:rFonts w:eastAsia="BemboOldstyleRoman" w:cs="BemboOldstyleRoman"/>
+        </w:rPr>
+        <w:t xml:space="preserve"> [The Greek Magical Papyri… P 119]</w:t>
+      </w:r>
+    </w:p>
+    <w:p>
+      <w:pPr>
+        <w:pStyle w:val="ListParagraph"/>
+        <w:numPr>
+          <w:ilvl w:val="0"/>
+          <w:numId w:val="2"/>
+        </w:numPr>
+        <w:autoSpaceDE w:val="0"/>
+        <w:autoSpaceDN w:val="0"/>
+        <w:adjustRightInd w:val="0"/>
+        <w:spacing w:after="0" w:line="240" w:lineRule="auto"/>
+        <w:rPr>
+          <w:rFonts w:eastAsia="BemboOldstyleRoman" w:cs="BemboOldstyleRoman"/>
+        </w:rPr>
+      </w:pPr>
+      <w:r>
+        <w:rPr>
+          <w:rFonts w:eastAsia="BemboOldstyleRoman" w:cs="BemboOldstyleRoman"/>
+        </w:rPr>
+        <w:t>To keep fleas out of the house:</w:t>
+      </w:r>
+    </w:p>
+    <w:p>
+      <w:pPr>
+        <w:pStyle w:val="ListParagraph"/>
+        <w:numPr>
+          <w:ilvl w:val="1"/>
+          <w:numId w:val="2"/>
+        </w:numPr>
+        <w:autoSpaceDE w:val="0"/>
+        <w:autoSpaceDN w:val="0"/>
+        <w:adjustRightInd w:val="0"/>
+        <w:spacing w:after="0" w:line="240" w:lineRule="auto"/>
+        <w:rPr>
+          <w:rFonts w:eastAsia="BemboOldstyleRoman" w:cs="BemboOldstyleRoman"/>
+        </w:rPr>
+      </w:pPr>
+      <w:r>
+        <w:rPr>
+          <w:rFonts w:eastAsia="BemboOldstyleRoman" w:cs="BemboOldstyleRoman"/>
+        </w:rPr>
+        <w:t>Wet rosebay with salt water, grind it and spread it.</w:t>
+      </w:r>
+      <w:r>
+        <w:rPr>
+          <w:rFonts w:eastAsia="BemboOldstyleRoman" w:cs="BemboOldstyleRoman"/>
+        </w:rPr>
+        <w:t xml:space="preserve"> [The Greek Magical Papyri… P 119]</w:t>
+      </w:r>
+    </w:p>
+    <w:p>
+      <w:pPr>
+        <w:autoSpaceDE w:val="0"/>
+        <w:autoSpaceDN w:val="0"/>
+        <w:adjustRightInd w:val="0"/>
+        <w:spacing w:after="0" w:line="240" w:lineRule="auto"/>
+        <w:rPr>
+          <w:rFonts w:eastAsia="BemboOldstyleRoman" w:cs="BemboOldstyleRoman"/>
+        </w:rPr>
+      </w:pPr>
+    </w:p>
+    <w:p>
+      <w:pPr>
+        <w:autoSpaceDE w:val="0"/>
+        <w:autoSpaceDN w:val="0"/>
+        <w:adjustRightInd w:val="0"/>
+        <w:spacing w:after="0" w:line="240" w:lineRule="auto"/>
+        <w:rPr>
+          <w:rFonts w:eastAsia="BemboOldstyleRoman" w:cs="BemboOldstyleRoman"/>
+        </w:rPr>
+      </w:pPr>
+    </w:p>
+    <w:p>
+      <w:pPr>
+        <w:autoSpaceDE w:val="0"/>
+        <w:autoSpaceDN w:val="0"/>
+        <w:adjustRightInd w:val="0"/>
+        <w:spacing w:after="0" w:line="240" w:lineRule="auto"/>
+        <w:rPr>
+          <w:rFonts w:eastAsia="BemboOldstyleRoman" w:cs="BemboOldstyleRoman"/>
+        </w:rPr>
+      </w:pPr>
+      <w:r>
+        <w:rPr>
+          <w:rFonts w:eastAsia="BemboOldstyleRoman" w:cs="BemboOldstyleRoman"/>
+        </w:rPr>
+        <w:t>Charm:</w:t>
+      </w:r>
+    </w:p>
+    <w:p>
+      <w:pPr>
+        <w:pStyle w:val="ListParagraph"/>
+        <w:numPr>
+          <w:ilvl w:val="0"/>
+          <w:numId w:val="2"/>
+        </w:numPr>
+        <w:autoSpaceDE w:val="0"/>
+        <w:autoSpaceDN w:val="0"/>
+        <w:adjustRightInd w:val="0"/>
+        <w:spacing w:after="0" w:line="240" w:lineRule="auto"/>
+        <w:rPr>
+          <w:rFonts w:eastAsia="BemboOldstyleRoman" w:cs="BemboOldstyleRoman"/>
+        </w:rPr>
+      </w:pPr>
+      <w:r>
+        <w:rPr>
+          <w:rFonts w:eastAsia="BemboOldstyleRoman" w:cs="BemboOldstyleRoman"/>
+        </w:rPr>
+        <w:t>Favor and victor charm:</w:t>
+      </w:r>
+    </w:p>
+    <w:p>
+      <w:pPr>
+        <w:pStyle w:val="ListParagraph"/>
+        <w:numPr>
+          <w:ilvl w:val="1"/>
+          <w:numId w:val="2"/>
+        </w:numPr>
+        <w:autoSpaceDE w:val="0"/>
+        <w:autoSpaceDN w:val="0"/>
+        <w:adjustRightInd w:val="0"/>
+        <w:spacing w:after="0" w:line="240" w:lineRule="auto"/>
+        <w:rPr>
+          <w:rFonts w:eastAsia="BemboOldstyleRoman" w:cs="BemboOldstyleRoman"/>
+        </w:rPr>
+      </w:pPr>
+      <w:r>
+        <w:rPr>
+          <w:rFonts w:eastAsia="BemboOldstyleRoman" w:cs="BemboOldstyleRoman"/>
+        </w:rPr>
+        <w:lastRenderedPageBreak/>
+        <w:t xml:space="preserve">Take a blood-eating gecko that has been found among the tombs and grasp its right front foot and cut it off with a reed, allowing the gecko to return to its own hole alive. Fasten the foot of the creature to the fold of your garment and wear it. </w:t>
+      </w:r>
+      <w:r>
+        <w:rPr>
+          <w:rFonts w:eastAsia="BemboOldstyleRoman" w:cs="BemboOldstyleRoman"/>
+        </w:rPr>
+        <w:t>[The Greek Magical Papyri…</w:t>
+      </w:r>
+      <w:r>
+        <w:rPr>
+          <w:rFonts w:eastAsia="BemboOldstyleRoman" w:cs="BemboOldstyleRoman"/>
+        </w:rPr>
+        <w:t xml:space="preserve"> P 120]</w:t>
+      </w:r>
+    </w:p>
+    <w:p>
+      <w:pPr>
+        <w:autoSpaceDE w:val="0"/>
+        <w:autoSpaceDN w:val="0"/>
+        <w:adjustRightInd w:val="0"/>
+        <w:spacing w:after="0" w:line="240" w:lineRule="auto"/>
+        <w:rPr>
+          <w:rFonts w:eastAsia="BemboOldstyleRoman" w:cs="BemboOldstyleRoman"/>
+        </w:rPr>
+      </w:pPr>
+    </w:p>
+    <w:p>
+      <w:pPr>
+        <w:autoSpaceDE w:val="0"/>
+        <w:autoSpaceDN w:val="0"/>
+        <w:adjustRightInd w:val="0"/>
+        <w:spacing w:after="0" w:line="240" w:lineRule="auto"/>
+        <w:rPr>
+          <w:rFonts w:eastAsia="BemboOldstyleRoman" w:cs="BemboOldstyleRoman"/>
+        </w:rPr>
+      </w:pPr>
+    </w:p>
+    <w:p>
+      <w:pPr>
+        <w:autoSpaceDE w:val="0"/>
+        <w:autoSpaceDN w:val="0"/>
+        <w:adjustRightInd w:val="0"/>
+        <w:spacing w:after="0" w:line="240" w:lineRule="auto"/>
+        <w:rPr>
+          <w:rFonts w:eastAsia="BemboOldstyleRoman" w:cs="BemboOldstyleRoman"/>
+        </w:rPr>
+      </w:pPr>
+      <w:r>
+        <w:rPr>
+          <w:rFonts w:eastAsia="BemboOldstyleRoman" w:cs="BemboOldstyleRoman"/>
+        </w:rPr>
+        <w:t>Healing:</w:t>
+      </w:r>
+    </w:p>
+    <w:p>
+      <w:pPr>
+        <w:pStyle w:val="ListParagraph"/>
+        <w:numPr>
+          <w:ilvl w:val="0"/>
+          <w:numId w:val="2"/>
+        </w:numPr>
+        <w:autoSpaceDE w:val="0"/>
+        <w:autoSpaceDN w:val="0"/>
+        <w:adjustRightInd w:val="0"/>
+        <w:spacing w:after="0" w:line="240" w:lineRule="auto"/>
+        <w:rPr>
+          <w:rFonts w:eastAsia="BemboOldstyleRoman" w:cs="BemboOldstyleRoman"/>
+        </w:rPr>
+      </w:pPr>
+      <w:r>
+        <w:rPr>
+          <w:rFonts w:eastAsia="BemboOldstyleRoman" w:cs="BemboOldstyleRoman"/>
+        </w:rPr>
+        <w:t>Discharge of the eyes:</w:t>
+      </w:r>
+      <w:r>
+        <w:rPr>
+          <w:rFonts w:eastAsia="BemboOldstyleRoman" w:cs="BemboOldstyleRoman"/>
+        </w:rPr>
+        <w:t xml:space="preserve"> </w:t>
+      </w:r>
+    </w:p>
+    <w:p>
+      <w:pPr>
+        <w:pStyle w:val="ListParagraph"/>
+        <w:numPr>
+          <w:ilvl w:val="1"/>
+          <w:numId w:val="2"/>
+        </w:numPr>
+        <w:autoSpaceDE w:val="0"/>
+        <w:autoSpaceDN w:val="0"/>
+        <w:adjustRightInd w:val="0"/>
+        <w:spacing w:after="0" w:line="240" w:lineRule="auto"/>
+        <w:rPr>
+          <w:rFonts w:eastAsia="BemboOldstyleRoman" w:cs="BemboOldstyleRoman"/>
+        </w:rPr>
+      </w:pPr>
+      <w:r>
+        <w:rPr>
+          <w:rFonts w:eastAsia="BemboOldstyleRoman" w:cs="BemboOldstyleRoman"/>
+        </w:rPr>
+        <w:t>Write this on a piece of papyrus and attach it as an amulet: “</w:t>
+      </w:r>
+      <w:r>
+        <w:rPr>
+          <w:rFonts w:ascii="Times New Roman" w:hAnsi="Times New Roman" w:cs="Times New Roman"/>
+          <w:b/>
+          <w:bCs/>
+          <w:sz w:val="20"/>
+          <w:szCs w:val="20"/>
+        </w:rPr>
+        <w:t>ROURARBISAROURBBARIASPHREN</w:t>
+      </w:r>
+      <w:proofErr w:type="gramStart"/>
+      <w:r>
+        <w:rPr>
+          <w:rFonts w:ascii="Times New Roman" w:hAnsi="Times New Roman" w:cs="Times New Roman"/>
+          <w:b/>
+          <w:bCs/>
+          <w:sz w:val="20"/>
+          <w:szCs w:val="20"/>
+        </w:rPr>
+        <w:t>”</w:t>
+      </w:r>
+      <w:r>
+        <w:rPr>
+          <w:rFonts w:ascii="Times New Roman" w:hAnsi="Times New Roman" w:cs="Times New Roman"/>
+          <w:b/>
+          <w:bCs/>
+          <w:sz w:val="20"/>
+          <w:szCs w:val="20"/>
+        </w:rPr>
+        <w:t xml:space="preserve">  </w:t>
+      </w:r>
+      <w:r>
+        <w:rPr>
+          <w:rFonts w:eastAsia="BemboOldstyleRoman" w:cs="BemboOldstyleRoman"/>
+        </w:rPr>
+        <w:t>[</w:t>
+      </w:r>
+      <w:proofErr w:type="gramEnd"/>
+      <w:r>
+        <w:rPr>
+          <w:rFonts w:eastAsia="BemboOldstyleRoman" w:cs="BemboOldstyleRoman"/>
+        </w:rPr>
+        <w:t>The Greek Magical Papyri… P 121]</w:t>
+      </w:r>
+    </w:p>
+    <w:p>
+      <w:pPr>
+        <w:pStyle w:val="ListParagraph"/>
+        <w:numPr>
+          <w:ilvl w:val="0"/>
+          <w:numId w:val="2"/>
+        </w:numPr>
+        <w:autoSpaceDE w:val="0"/>
+        <w:autoSpaceDN w:val="0"/>
+        <w:adjustRightInd w:val="0"/>
+        <w:spacing w:after="0" w:line="240" w:lineRule="auto"/>
+        <w:rPr>
+          <w:rFonts w:eastAsia="BemboOldstyleRoman" w:cs="BemboOldstyleRoman"/>
+        </w:rPr>
+      </w:pPr>
+      <w:r>
+        <w:rPr>
+          <w:rFonts w:eastAsia="BemboOldstyleRoman" w:cs="BemboOldstyleRoman"/>
+        </w:rPr>
+        <w:t xml:space="preserve">Migraine Headache: </w:t>
+      </w:r>
+    </w:p>
+    <w:p>
+      <w:pPr>
+        <w:pStyle w:val="ListParagraph"/>
+        <w:numPr>
+          <w:ilvl w:val="1"/>
+          <w:numId w:val="2"/>
+        </w:numPr>
+        <w:autoSpaceDE w:val="0"/>
+        <w:autoSpaceDN w:val="0"/>
+        <w:adjustRightInd w:val="0"/>
+        <w:spacing w:after="0" w:line="240" w:lineRule="auto"/>
+        <w:rPr>
+          <w:rFonts w:eastAsia="BemboOldstyleRoman" w:cs="BemboOldstyleRoman"/>
+        </w:rPr>
+      </w:pPr>
+      <w:r>
+        <w:rPr>
+          <w:rFonts w:eastAsia="BemboOldstyleRoman" w:cs="BemboOldstyleRoman"/>
+        </w:rPr>
+        <w:t>Take oil in your hands and utter the spell, “Zeus sowed grape seed: it parts the soil; he does not sow it; it does not sprout”</w:t>
+      </w:r>
+      <w:r>
+        <w:rPr>
+          <w:rFonts w:eastAsia="BemboOldstyleRoman" w:cs="BemboOldstyleRoman"/>
+        </w:rPr>
+        <w:t xml:space="preserve"> [The Greek Magical Papyri… P 121]</w:t>
+      </w:r>
+    </w:p>
+    <w:p>
+      <w:pPr>
+        <w:pStyle w:val="ListParagraph"/>
+        <w:numPr>
+          <w:ilvl w:val="1"/>
+          <w:numId w:val="2"/>
+        </w:numPr>
+        <w:autoSpaceDE w:val="0"/>
+        <w:autoSpaceDN w:val="0"/>
+        <w:adjustRightInd w:val="0"/>
+        <w:spacing w:after="0" w:line="240" w:lineRule="auto"/>
+        <w:rPr>
+          <w:rFonts w:eastAsia="BemboOldstyleRoman" w:cs="BemboOldstyleRoman"/>
+        </w:rPr>
+      </w:pPr>
+      <w:r>
+        <w:rPr>
+          <w:rFonts w:eastAsia="BemboOldstyleRoman" w:cs="BemboOldstyleRoman"/>
+        </w:rPr>
+        <w:t xml:space="preserve">Write these things on scarlet </w:t>
+      </w:r>
+      <w:proofErr w:type="gramStart"/>
+      <w:r>
+        <w:rPr>
+          <w:rFonts w:eastAsia="BemboOldstyleRoman" w:cs="BemboOldstyleRoman"/>
+        </w:rPr>
+        <w:t>parchment :</w:t>
+      </w:r>
+      <w:proofErr w:type="gramEnd"/>
+      <w:r>
+        <w:rPr>
+          <w:rFonts w:eastAsia="BemboOldstyleRoman" w:cs="BemboOldstyleRoman"/>
+        </w:rPr>
+        <w:t xml:space="preserve"> “ABRASAX”, Place it, having made it into a plaster, on the side of the head.</w:t>
+      </w:r>
+      <w:r>
+        <w:rPr>
+          <w:rFonts w:eastAsia="BemboOldstyleRoman" w:cs="BemboOldstyleRoman"/>
+        </w:rPr>
+        <w:t xml:space="preserve"> [The Greek Magical Papyri… P 121]</w:t>
+      </w:r>
+    </w:p>
+    <w:p>
+      <w:pPr>
+        <w:pStyle w:val="ListParagraph"/>
+        <w:numPr>
+          <w:ilvl w:val="0"/>
+          <w:numId w:val="2"/>
+        </w:numPr>
         <w:autoSpaceDE w:val="0"/>
         <w:autoSpaceDN w:val="0"/>
         <w:adjustRightInd w:val="0"/>
@@ -727,7 +1170,7 @@
         <w:rFonts w:hint="default"/>
       </w:rPr>
     </w:lvl>
-    <w:lvl w:ilvl="1" w:tplc="04090019" w:tentative="1">
+    <w:lvl w:ilvl="1" w:tplc="04090019">
       <w:start w:val="1"/>
       <w:numFmt w:val="lowerLetter"/>
       <w:lvlText w:val="%2."/>
@@ -736,7 +1179,7 @@
         <w:ind w:left="1440" w:hanging="360"/>
       </w:pPr>
     </w:lvl>
-    <w:lvl w:ilvl="2" w:tplc="0409001B" w:tentative="1">
+    <w:lvl w:ilvl="2" w:tplc="0409001B">
       <w:start w:val="1"/>
       <w:numFmt w:val="lowerRoman"/>
       <w:lvlText w:val="%3."/>

</xml_diff>